<commit_message>
Tut-K (rDCM) revised + tested
</commit_message>
<xml_diff>
--- a/CPCZurich2022_TutorialK_rDCM_InstallationGuide.docx
+++ b/CPCZurich2022_TutorialK_rDCM_InstallationGuide.docx
@@ -1,7 +1,86 @@
 
 <file path=word/document.xml><?xml version="1.0" encoding="utf-8"?>
-<w:document xmlns:wpc="http://schemas.microsoft.com/office/word/2010/wordprocessingCanvas" xmlns:cx="http://schemas.microsoft.com/office/drawing/2014/chartex" xmlns:cx1="http://schemas.microsoft.com/office/drawing/2015/9/8/chartex" xmlns:cx2="http://schemas.microsoft.com/office/drawing/2015/10/21/chartex" xmlns:cx3="http://schemas.microsoft.com/office/drawing/2016/5/9/chartex" xmlns:cx4="http://schemas.microsoft.com/office/drawing/2016/5/10/chartex" xmlns:cx5="http://schemas.microsoft.com/office/drawing/2016/5/11/chartex" xmlns:cx6="http://schemas.microsoft.com/office/drawing/2016/5/12/chartex" xmlns:cx7="http://schemas.microsoft.com/office/drawing/2016/5/13/chartex" xmlns:cx8="http://schemas.microsoft.com/office/drawing/2016/5/14/chartex" xmlns:mc="http://schemas.openxmlformats.org/markup-compatibility/2006" xmlns:aink="http://schemas.microsoft.com/office/drawing/2016/ink" xmlns:am3d="http://schemas.microsoft.com/office/drawing/2017/model3d" xmlns:o="urn:schemas-microsoft-com:office:office" xmlns:r="http://schemas.openxmlformats.org/officeDocument/2006/relationships" xmlns:m="http://schemas.openxmlformats.org/officeDocument/2006/math" xmlns:v="urn:schemas-microsoft-com:vml" xmlns:wp14="http://schemas.microsoft.com/office/word/2010/wordprocessingDrawing" xmlns:wp="http://schemas.openxmlformats.org/drawingml/2006/wordprocessingDrawing" xmlns:w10="urn:schemas-microsoft-com:office:word" xmlns:w="http://schemas.openxmlformats.org/wordprocessingml/2006/main" xmlns:w14="http://schemas.microsoft.com/office/word/2010/wordml" xmlns:w15="http://schemas.microsoft.com/office/word/2012/wordml" xmlns:w16cex="http://schemas.microsoft.com/office/word/2018/wordml/cex" xmlns:w16cid="http://schemas.microsoft.com/office/word/2016/wordml/cid" xmlns:w16="http://schemas.microsoft.com/office/word/2018/wordml" xmlns:w16se="http://schemas.microsoft.com/office/word/2015/wordml/symex" xmlns:wpg="http://schemas.microsoft.com/office/word/2010/wordprocessingGroup" xmlns:wpi="http://schemas.microsoft.com/office/word/2010/wordprocessingInk" xmlns:wne="http://schemas.microsoft.com/office/word/2006/wordml" xmlns:wps="http://schemas.microsoft.com/office/word/2010/wordprocessingShape" mc:Ignorable="w14 w15 w16se w16cid w16 w16cex wp14">
+<w:document xmlns:wpc="http://schemas.microsoft.com/office/word/2010/wordprocessingCanvas" xmlns:cx="http://schemas.microsoft.com/office/drawing/2014/chartex" xmlns:cx1="http://schemas.microsoft.com/office/drawing/2015/9/8/chartex" xmlns:cx2="http://schemas.microsoft.com/office/drawing/2015/10/21/chartex" xmlns:cx3="http://schemas.microsoft.com/office/drawing/2016/5/9/chartex" xmlns:cx4="http://schemas.microsoft.com/office/drawing/2016/5/10/chartex" xmlns:cx5="http://schemas.microsoft.com/office/drawing/2016/5/11/chartex" xmlns:cx6="http://schemas.microsoft.com/office/drawing/2016/5/12/chartex" xmlns:cx7="http://schemas.microsoft.com/office/drawing/2016/5/13/chartex" xmlns:cx8="http://schemas.microsoft.com/office/drawing/2016/5/14/chartex" xmlns:mc="http://schemas.openxmlformats.org/markup-compatibility/2006" xmlns:aink="http://schemas.microsoft.com/office/drawing/2016/ink" xmlns:am3d="http://schemas.microsoft.com/office/drawing/2017/model3d" xmlns:o="urn:schemas-microsoft-com:office:office" xmlns:r="http://schemas.openxmlformats.org/officeDocument/2006/relationships" xmlns:m="http://schemas.openxmlformats.org/officeDocument/2006/math" xmlns:v="urn:schemas-microsoft-com:vml" xmlns:wp14="http://schemas.microsoft.com/office/word/2010/wordprocessingDrawing" xmlns:wp="http://schemas.openxmlformats.org/drawingml/2006/wordprocessingDrawing" xmlns:w10="urn:schemas-microsoft-com:office:word" xmlns:w="http://schemas.openxmlformats.org/wordprocessingml/2006/main" xmlns:w14="http://schemas.microsoft.com/office/word/2010/wordml" xmlns:w15="http://schemas.microsoft.com/office/word/2012/wordml" xmlns:w16cid="http://schemas.microsoft.com/office/word/2016/wordml/cid" xmlns:w16se="http://schemas.microsoft.com/office/word/2015/wordml/symex" xmlns:wpg="http://schemas.microsoft.com/office/word/2010/wordprocessingGroup" xmlns:wpi="http://schemas.microsoft.com/office/word/2010/wordprocessingInk" xmlns:wne="http://schemas.microsoft.com/office/word/2006/wordml" xmlns:wps="http://schemas.microsoft.com/office/word/2010/wordprocessingShape" mc:Ignorable="w14 w15 w16se w16cid wp14">
   <w:body>
+    <w:p>
+      <w:pPr>
+        <w:spacing w:line="360" w:lineRule="auto"/>
+        <w:jc w:val="both"/>
+        <w:rPr>
+          <w:rFonts w:ascii="Helvetica Light" w:hAnsi="Helvetica Light"/>
+          <w:b/>
+          <w:sz w:val="28"/>
+          <w:szCs w:val="28"/>
+        </w:rPr>
+      </w:pPr>
+      <w:r>
+        <w:rPr>
+          <w:rFonts w:ascii="Helvetica Light" w:hAnsi="Helvetica Light"/>
+          <w:b/>
+          <w:sz w:val="28"/>
+          <w:szCs w:val="28"/>
+        </w:rPr>
+        <w:t>CPCZurich20</w:t>
+      </w:r>
+      <w:r>
+        <w:rPr>
+          <w:rFonts w:ascii="Helvetica Light" w:hAnsi="Helvetica Light"/>
+          <w:b/>
+          <w:sz w:val="28"/>
+          <w:szCs w:val="28"/>
+        </w:rPr>
+        <w:t>22</w:t>
+      </w:r>
+      <w:r>
+        <w:rPr>
+          <w:rFonts w:ascii="Helvetica Light" w:hAnsi="Helvetica Light"/>
+          <w:b/>
+          <w:sz w:val="28"/>
+          <w:szCs w:val="28"/>
+        </w:rPr>
+        <w:t xml:space="preserve"> </w:t>
+      </w:r>
+      <w:r>
+        <w:rPr>
+          <w:rFonts w:ascii="Helvetica Light" w:hAnsi="Helvetica Light"/>
+          <w:b/>
+          <w:bCs/>
+          <w:sz w:val="28"/>
+          <w:szCs w:val="28"/>
+        </w:rPr>
+        <w:t xml:space="preserve">Practical </w:t>
+      </w:r>
+      <w:r>
+        <w:rPr>
+          <w:rFonts w:ascii="Helvetica Light" w:hAnsi="Helvetica Light"/>
+          <w:b/>
+          <w:bCs/>
+          <w:sz w:val="28"/>
+          <w:szCs w:val="28"/>
+        </w:rPr>
+        <w:t>Tutorial</w:t>
+      </w:r>
+      <w:r>
+        <w:rPr>
+          <w:rFonts w:ascii="Helvetica Light" w:hAnsi="Helvetica Light"/>
+          <w:b/>
+          <w:bCs/>
+          <w:sz w:val="28"/>
+          <w:szCs w:val="28"/>
+        </w:rPr>
+        <w:t xml:space="preserve"> </w:t>
+      </w:r>
+      <w:r>
+        <w:rPr>
+          <w:rFonts w:ascii="Helvetica Light" w:hAnsi="Helvetica Light"/>
+          <w:b/>
+          <w:bCs/>
+          <w:sz w:val="28"/>
+          <w:szCs w:val="28"/>
+        </w:rPr>
+        <w:t>K</w:t>
+      </w:r>
+    </w:p>
     <w:p>
       <w:pPr>
         <w:spacing w:line="360" w:lineRule="auto"/>
@@ -18,169 +97,49 @@
         <w:rPr>
           <w:rFonts w:ascii="Helvetica Light" w:hAnsi="Helvetica Light"/>
           <w:b/>
-          <w:sz w:val="28"/>
-          <w:szCs w:val="28"/>
-        </w:rPr>
-        <w:t>CPCZurich20</w:t>
-      </w:r>
-      <w:r>
-        <w:rPr>
-          <w:rFonts w:ascii="Helvetica Light" w:hAnsi="Helvetica Light"/>
-          <w:b/>
-          <w:sz w:val="28"/>
-          <w:szCs w:val="28"/>
-        </w:rPr>
-        <w:t>2</w:t>
-      </w:r>
-      <w:r>
-        <w:rPr>
-          <w:rFonts w:ascii="Helvetica Light" w:hAnsi="Helvetica Light"/>
-          <w:b/>
-          <w:sz w:val="28"/>
-          <w:szCs w:val="28"/>
-        </w:rPr>
-        <w:t>1</w:t>
-      </w:r>
-      <w:r>
-        <w:rPr>
-          <w:rFonts w:ascii="Helvetica Light" w:hAnsi="Helvetica Light"/>
-          <w:b/>
-          <w:sz w:val="28"/>
-          <w:szCs w:val="28"/>
-        </w:rPr>
-        <w:t xml:space="preserve"> </w:t>
-      </w:r>
-      <w:r>
-        <w:rPr>
-          <w:rFonts w:ascii="Helvetica Light" w:hAnsi="Helvetica Light"/>
-          <w:b/>
-          <w:bCs/>
-          <w:sz w:val="28"/>
-          <w:szCs w:val="28"/>
-        </w:rPr>
-        <w:t xml:space="preserve">Practical </w:t>
-      </w:r>
-      <w:r>
-        <w:rPr>
-          <w:rFonts w:ascii="Helvetica Light" w:hAnsi="Helvetica Light"/>
-          <w:b/>
-          <w:bCs/>
-          <w:sz w:val="28"/>
-          <w:szCs w:val="28"/>
-        </w:rPr>
-        <w:t>Tutorial</w:t>
-      </w:r>
-      <w:r>
-        <w:rPr>
-          <w:rFonts w:ascii="Helvetica Light" w:hAnsi="Helvetica Light"/>
-          <w:b/>
-          <w:bCs/>
-          <w:sz w:val="28"/>
-          <w:szCs w:val="28"/>
-        </w:rPr>
-        <w:t xml:space="preserve"> H </w:t>
-      </w:r>
-      <w:r>
-        <w:rPr>
-          <w:rFonts w:ascii="Helvetica Light" w:hAnsi="Helvetica Light"/>
-          <w:b/>
-          <w:sz w:val="28"/>
-          <w:szCs w:val="28"/>
-        </w:rPr>
-        <w:t xml:space="preserve">– </w:t>
-      </w:r>
-      <w:proofErr w:type="spellStart"/>
-      <w:r>
-        <w:rPr>
-          <w:rFonts w:ascii="Helvetica Light" w:hAnsi="Helvetica Light"/>
-          <w:b/>
           <w:color w:val="0070C0"/>
           <w:sz w:val="28"/>
           <w:szCs w:val="28"/>
         </w:rPr>
-        <w:t>rDCM</w:t>
-      </w:r>
-      <w:proofErr w:type="spellEnd"/>
-      <w:r>
-        <w:rPr>
-          <w:rFonts w:ascii="Helvetica Light" w:hAnsi="Helvetica Light"/>
-          <w:b/>
-          <w:color w:val="0070C0"/>
+        <w:t>Advanced models of connectivity: regression DCM</w:t>
+      </w:r>
+    </w:p>
+    <w:p>
+      <w:pPr>
+        <w:spacing w:line="360" w:lineRule="auto"/>
+        <w:jc w:val="both"/>
+        <w:rPr>
+          <w:rFonts w:ascii="Helvetica Light" w:hAnsi="Helvetica Light"/>
+          <w:b/>
+          <w:sz w:val="26"/>
+          <w:szCs w:val="26"/>
+        </w:rPr>
+      </w:pPr>
+      <w:r>
+        <w:rPr>
+          <w:rFonts w:ascii="Helvetica Light" w:hAnsi="Helvetica Light"/>
+          <w:b/>
+          <w:sz w:val="26"/>
+          <w:szCs w:val="26"/>
+        </w:rPr>
+        <w:t>Installation Guide</w:t>
+      </w:r>
+    </w:p>
+    <w:p>
+      <w:pPr>
+        <w:rPr>
+          <w:rFonts w:ascii="Helvetica Light" w:hAnsi="Helvetica Light"/>
+          <w:b/>
           <w:sz w:val="28"/>
           <w:szCs w:val="28"/>
         </w:rPr>
-        <w:t xml:space="preserve"> – </w:t>
-      </w:r>
-      <w:r>
-        <w:rPr>
-          <w:rFonts w:ascii="Helvetica Light" w:hAnsi="Helvetica Light"/>
-          <w:b/>
-          <w:color w:val="0070C0"/>
-          <w:sz w:val="28"/>
-          <w:szCs w:val="28"/>
-        </w:rPr>
-        <w:t xml:space="preserve">An Advanced Model </w:t>
-      </w:r>
-      <w:proofErr w:type="gramStart"/>
-      <w:r>
-        <w:rPr>
-          <w:rFonts w:ascii="Helvetica Light" w:hAnsi="Helvetica Light"/>
-          <w:b/>
-          <w:color w:val="0070C0"/>
-          <w:sz w:val="28"/>
-          <w:szCs w:val="28"/>
-        </w:rPr>
-        <w:t>Of</w:t>
-      </w:r>
-      <w:proofErr w:type="gramEnd"/>
-      <w:r>
-        <w:rPr>
-          <w:rFonts w:ascii="Helvetica Light" w:hAnsi="Helvetica Light"/>
-          <w:b/>
-          <w:color w:val="0070C0"/>
-          <w:sz w:val="28"/>
-          <w:szCs w:val="28"/>
-        </w:rPr>
-        <w:t xml:space="preserve"> Connectivity </w:t>
-      </w:r>
+      </w:pPr>
     </w:p>
     <w:p>
       <w:pPr>
         <w:spacing w:line="360" w:lineRule="auto"/>
-        <w:jc w:val="both"/>
-        <w:rPr>
-          <w:rFonts w:ascii="Helvetica Light" w:hAnsi="Helvetica Light"/>
-          <w:b/>
-          <w:sz w:val="28"/>
-          <w:szCs w:val="28"/>
-        </w:rPr>
-      </w:pPr>
-      <w:r>
-        <w:rPr>
-          <w:rFonts w:ascii="Helvetica Light" w:hAnsi="Helvetica Light"/>
-          <w:b/>
-          <w:sz w:val="28"/>
-          <w:szCs w:val="28"/>
-        </w:rPr>
-        <w:t>Installation Guide</w:t>
-      </w:r>
-    </w:p>
-    <w:p>
-      <w:pPr>
-        <w:spacing w:line="360" w:lineRule="auto"/>
-        <w:jc w:val="both"/>
-        <w:rPr>
-          <w:rFonts w:ascii="Helvetica Light" w:hAnsi="Helvetica Light"/>
-          <w:b/>
-          <w:sz w:val="28"/>
-          <w:szCs w:val="28"/>
-        </w:rPr>
-      </w:pPr>
-    </w:p>
-    <w:p>
-      <w:pPr>
-        <w:spacing w:line="360" w:lineRule="auto"/>
-        <w:rPr>
+        <w:rPr>
+          <w:rFonts w:ascii="Helvetica Light" w:hAnsi="Helvetica Light"/>
           <w:lang w:val="en-US"/>
         </w:rPr>
       </w:pPr>
@@ -190,34 +149,26 @@
           <w:b/>
           <w:bCs/>
         </w:rPr>
-        <w:t>Authors</w:t>
-      </w:r>
-      <w:r>
-        <w:rPr>
-          <w:rFonts w:ascii="Helvetica Light" w:hAnsi="Helvetica Light"/>
-          <w:b/>
-          <w:bCs/>
-        </w:rPr>
-        <w:t xml:space="preserve"> / Tutors</w:t>
-      </w:r>
-      <w:r>
-        <w:rPr>
-          <w:rFonts w:ascii="Helvetica Light" w:hAnsi="Helvetica Light"/>
-        </w:rPr>
-        <w:t xml:space="preserve">: Stefan </w:t>
+        <w:t>Authors / Tutors</w:t>
+      </w:r>
+      <w:r>
+        <w:rPr>
+          <w:rFonts w:ascii="Helvetica Light" w:hAnsi="Helvetica Light"/>
+        </w:rPr>
+        <w:t xml:space="preserve">: </w:t>
+      </w:r>
+      <w:r>
+        <w:rPr>
+          <w:rFonts w:ascii="Helvetica Light" w:hAnsi="Helvetica Light"/>
+        </w:rPr>
+        <w:t xml:space="preserve">Stefan </w:t>
       </w:r>
       <w:proofErr w:type="spellStart"/>
       <w:r>
         <w:rPr>
           <w:rFonts w:ascii="Helvetica Light" w:hAnsi="Helvetica Light"/>
         </w:rPr>
-        <w:t>Fr</w:t>
-      </w:r>
-      <w:r>
-        <w:rPr>
-          <w:rFonts w:ascii="Helvetica Light" w:hAnsi="Helvetica Light"/>
-        </w:rPr>
-        <w:t>ässle</w:t>
+        <w:t>Frässle</w:t>
       </w:r>
       <w:proofErr w:type="spellEnd"/>
       <w:r>
@@ -231,12 +182,14 @@
           <w:rPr>
             <w:rStyle w:val="Hyperlink"/>
             <w:rFonts w:ascii="Helvetica Light" w:hAnsi="Helvetica Light"/>
-            <w:lang w:val="en-US"/>
           </w:rPr>
           <w:t>stefanf@biomed.ee.ethz.ch</w:t>
         </w:r>
       </w:hyperlink>
       <w:r>
+        <w:rPr>
+          <w:rFonts w:ascii="Helvetica Light" w:hAnsi="Helvetica Light"/>
+        </w:rPr>
         <w:t>)</w:t>
       </w:r>
       <w:r>
@@ -245,24 +198,67 @@
         </w:rPr>
         <w:t xml:space="preserve">, </w:t>
       </w:r>
-      <w:r>
-        <w:rPr>
-          <w:rFonts w:ascii="Helvetica Light" w:hAnsi="Helvetica Light"/>
-          <w:lang w:val="en-US"/>
-        </w:rPr>
-        <w:t>Computational Psychiatry Course 202</w:t>
-      </w:r>
-      <w:r>
-        <w:rPr>
-          <w:rFonts w:ascii="Helvetica Light" w:hAnsi="Helvetica Light"/>
-          <w:lang w:val="en-US"/>
-        </w:rPr>
-        <w:t>1</w:t>
-      </w:r>
-      <w:r>
-        <w:rPr>
-          <w:rFonts w:ascii="Helvetica Light" w:hAnsi="Helvetica Light"/>
-          <w:lang w:val="en-US"/>
+      <w:proofErr w:type="spellStart"/>
+      <w:r>
+        <w:rPr>
+          <w:rFonts w:ascii="Helvetica Light" w:hAnsi="Helvetica Light"/>
+        </w:rPr>
+        <w:t>Imre</w:t>
+      </w:r>
+      <w:proofErr w:type="spellEnd"/>
+      <w:r>
+        <w:rPr>
+          <w:rFonts w:ascii="Helvetica Light" w:hAnsi="Helvetica Light"/>
+        </w:rPr>
+        <w:t xml:space="preserve"> </w:t>
+      </w:r>
+      <w:proofErr w:type="spellStart"/>
+      <w:r>
+        <w:rPr>
+          <w:rFonts w:ascii="Helvetica Light" w:hAnsi="Helvetica Light"/>
+        </w:rPr>
+        <w:t>Kertesz</w:t>
+      </w:r>
+      <w:proofErr w:type="spellEnd"/>
+      <w:r>
+        <w:rPr>
+          <w:rFonts w:ascii="Helvetica Light" w:hAnsi="Helvetica Light"/>
+        </w:rPr>
+        <w:t xml:space="preserve"> (</w:t>
+      </w:r>
+      <w:hyperlink r:id="rId6" w:history="1">
+        <w:r>
+          <w:rPr>
+            <w:rStyle w:val="Hyperlink"/>
+            <w:rFonts w:ascii="Helvetica Light" w:hAnsi="Helvetica Light"/>
+          </w:rPr>
+          <w:t>ikertesz@biomed.ee.ethz.ch</w:t>
+        </w:r>
+      </w:hyperlink>
+      <w:bookmarkStart w:id="0" w:name="_GoBack"/>
+      <w:bookmarkEnd w:id="0"/>
+      <w:r>
+        <w:rPr>
+          <w:rFonts w:ascii="Helvetica Light" w:hAnsi="Helvetica Light"/>
+          <w:lang w:val="en-US"/>
+        </w:rPr>
+        <w:t>)</w:t>
+      </w:r>
+      <w:r>
+        <w:rPr>
+          <w:rFonts w:ascii="Helvetica Light" w:hAnsi="Helvetica Light"/>
+        </w:rPr>
+        <w:t>, Computational Psychiatry Course 202</w:t>
+      </w:r>
+      <w:r>
+        <w:rPr>
+          <w:rFonts w:ascii="Helvetica Light" w:hAnsi="Helvetica Light"/>
+        </w:rPr>
+        <w:t>2</w:t>
+      </w:r>
+      <w:r>
+        <w:rPr>
+          <w:rFonts w:ascii="Helvetica Light" w:hAnsi="Helvetica Light"/>
         </w:rPr>
         <w:t xml:space="preserve">, Zurich, Switzerland. </w:t>
       </w:r>
@@ -271,9 +267,6 @@
       <w:pPr>
         <w:spacing w:beforeLines="20" w:before="48" w:afterLines="20" w:after="48" w:line="360" w:lineRule="auto"/>
         <w:jc w:val="both"/>
-        <w:rPr>
-          <w:rFonts w:ascii="Helvetica Light" w:hAnsi="Helvetica Light"/>
-        </w:rPr>
       </w:pPr>
       <w:r>
         <w:rPr>
@@ -287,16 +280,29 @@
         <w:rPr>
           <w:rFonts w:ascii="Helvetica Light" w:hAnsi="Helvetica Light"/>
         </w:rPr>
-        <w:t>: Inês Pereira (</w:t>
-      </w:r>
-      <w:r>
-        <w:rPr>
-          <w:rFonts w:ascii="Helvetica Light" w:hAnsi="Helvetica Light"/>
-          <w:color w:val="0070C0"/>
-          <w:u w:val="single"/>
-        </w:rPr>
-        <w:t>pereira@biomed.ee.ethz.ch</w:t>
-      </w:r>
+        <w:t xml:space="preserve">: </w:t>
+      </w:r>
+      <w:r>
+        <w:rPr>
+          <w:rFonts w:ascii="Helvetica Light" w:hAnsi="Helvetica Light"/>
+        </w:rPr>
+        <w:t>Alex Hess</w:t>
+      </w:r>
+      <w:r>
+        <w:rPr>
+          <w:rFonts w:ascii="Helvetica Light" w:hAnsi="Helvetica Light"/>
+        </w:rPr>
+        <w:t xml:space="preserve"> (</w:t>
+      </w:r>
+      <w:hyperlink r:id="rId7" w:history="1">
+        <w:r>
+          <w:rPr>
+            <w:rStyle w:val="Hyperlink"/>
+            <w:rFonts w:ascii="Helvetica Light" w:hAnsi="Helvetica Light"/>
+          </w:rPr>
+          <w:t>hess@biomed.ee.ethz.ch</w:t>
+        </w:r>
+      </w:hyperlink>
       <w:r>
         <w:rPr>
           <w:rFonts w:ascii="Helvetica Light" w:hAnsi="Helvetica Light"/>
@@ -306,8 +312,6 @@
     </w:p>
     <w:p>
       <w:pPr>
-        <w:spacing w:line="360" w:lineRule="auto"/>
-        <w:jc w:val="both"/>
         <w:rPr>
           <w:rFonts w:ascii="Helvetica Light" w:hAnsi="Helvetica Light"/>
           <w:b/>
@@ -318,20 +322,6 @@
     </w:p>
     <w:p>
       <w:pPr>
-        <w:spacing w:line="360" w:lineRule="auto"/>
-        <w:jc w:val="both"/>
-        <w:rPr>
-          <w:rFonts w:ascii="Helvetica Light" w:hAnsi="Helvetica Light"/>
-          <w:b/>
-          <w:sz w:val="28"/>
-          <w:szCs w:val="28"/>
-        </w:rPr>
-      </w:pPr>
-    </w:p>
-    <w:p>
-      <w:pPr>
-        <w:spacing w:line="360" w:lineRule="auto"/>
-        <w:jc w:val="both"/>
         <w:rPr>
           <w:rFonts w:ascii="Helvetica Light" w:hAnsi="Helvetica Light"/>
           <w:b/>
@@ -363,8 +353,6 @@
     </w:p>
     <w:p>
       <w:pPr>
-        <w:spacing w:line="360" w:lineRule="auto"/>
-        <w:jc w:val="both"/>
         <w:rPr>
           <w:rFonts w:ascii="Helvetica Neue Light" w:hAnsi="Helvetica Neue Light"/>
           <w:lang w:val="en-US"/>
@@ -480,6 +468,14 @@
         </w:rPr>
         <w:t>, please follow these steps:</w:t>
       </w:r>
+    </w:p>
+    <w:p>
+      <w:pPr>
+        <w:rPr>
+          <w:rFonts w:ascii="Times New Roman" w:eastAsia="Times New Roman" w:hAnsi="Times New Roman" w:cs="Times New Roman"/>
+          <w:lang w:val="en-US"/>
+        </w:rPr>
+      </w:pPr>
     </w:p>
     <w:p>
       <w:pPr>
@@ -488,9 +484,8 @@
           <w:ilvl w:val="0"/>
           <w:numId w:val="2"/>
         </w:numPr>
-        <w:spacing w:before="120" w:after="120" w:line="360" w:lineRule="auto"/>
+        <w:spacing w:before="120" w:after="120" w:line="288" w:lineRule="auto"/>
         <w:ind w:left="714" w:hanging="357"/>
-        <w:jc w:val="both"/>
         <w:rPr>
           <w:rFonts w:ascii="Helvetica Light" w:hAnsi="Helvetica Light"/>
         </w:rPr>
@@ -509,15 +504,13 @@
         </w:rPr>
         <w:t xml:space="preserve">nstall </w:t>
       </w:r>
-      <w:proofErr w:type="spellStart"/>
-      <w:r>
-        <w:rPr>
-          <w:rFonts w:ascii="Helvetica Light" w:hAnsi="Helvetica Light"/>
-          <w:b/>
-        </w:rPr>
-        <w:t>Matlab</w:t>
-      </w:r>
-      <w:proofErr w:type="spellEnd"/>
+      <w:r>
+        <w:rPr>
+          <w:rFonts w:ascii="Helvetica Light" w:hAnsi="Helvetica Light"/>
+          <w:b/>
+        </w:rPr>
+        <w:t>MATLAB</w:t>
+      </w:r>
       <w:r>
         <w:rPr>
           <w:rFonts w:ascii="Helvetica Light" w:hAnsi="Helvetica Light"/>
@@ -537,28 +530,24 @@
         </w:rPr>
         <w:t xml:space="preserve">For this tutorial, you need </w:t>
       </w:r>
-      <w:proofErr w:type="spellStart"/>
-      <w:r>
-        <w:rPr>
-          <w:rFonts w:ascii="Helvetica Light" w:hAnsi="Helvetica Light"/>
-        </w:rPr>
-        <w:t>Matlab</w:t>
-      </w:r>
-      <w:proofErr w:type="spellEnd"/>
+      <w:r>
+        <w:rPr>
+          <w:rFonts w:ascii="Helvetica Light" w:hAnsi="Helvetica Light"/>
+        </w:rPr>
+        <w:t>MATLAB</w:t>
+      </w:r>
       <w:r>
         <w:rPr>
           <w:rFonts w:ascii="Helvetica Light" w:hAnsi="Helvetica Light"/>
         </w:rPr>
         <w:t xml:space="preserve"> with the statistics toolbox. We recommend using </w:t>
       </w:r>
-      <w:proofErr w:type="spellStart"/>
-      <w:r>
-        <w:rPr>
-          <w:rFonts w:ascii="Helvetica Light" w:hAnsi="Helvetica Light"/>
-        </w:rPr>
-        <w:t>Matlab</w:t>
-      </w:r>
-      <w:proofErr w:type="spellEnd"/>
+      <w:r>
+        <w:rPr>
+          <w:rFonts w:ascii="Helvetica Light" w:hAnsi="Helvetica Light"/>
+        </w:rPr>
+        <w:t>MATLAB</w:t>
+      </w:r>
       <w:r>
         <w:rPr>
           <w:rFonts w:ascii="Helvetica Light" w:hAnsi="Helvetica Light"/>
@@ -569,15 +558,9 @@
         <w:rPr>
           <w:rFonts w:ascii="Helvetica Light" w:hAnsi="Helvetica Light"/>
         </w:rPr>
-        <w:tab/>
-      </w:r>
-      <w:r>
-        <w:rPr>
-          <w:rFonts w:ascii="Helvetica Light" w:hAnsi="Helvetica Light"/>
-        </w:rPr>
         <w:t xml:space="preserve"> (</w:t>
       </w:r>
-      <w:hyperlink r:id="rId6" w:history="1">
+      <w:hyperlink r:id="rId8" w:history="1">
         <w:r>
           <w:rPr>
             <w:rFonts w:ascii="Helvetica Light" w:hAnsi="Helvetica Light"/>
@@ -590,7 +573,7 @@
       <w:r>
         <w:rPr>
           <w:rFonts w:ascii="Helvetica Light" w:hAnsi="Helvetica Light"/>
-          <w:color w:val="000000" w:themeColor="text1"/>
+          <w:color w:val="0070C0"/>
           <w:u w:val="single"/>
         </w:rPr>
         <w:t>)</w:t>
@@ -605,9 +588,8 @@
     <w:p>
       <w:pPr>
         <w:pStyle w:val="ListParagraph"/>
-        <w:spacing w:before="120" w:after="120" w:line="360" w:lineRule="auto"/>
+        <w:spacing w:before="120" w:after="120" w:line="288" w:lineRule="auto"/>
         <w:ind w:left="714"/>
-        <w:jc w:val="both"/>
         <w:rPr>
           <w:rFonts w:ascii="Helvetica Light" w:hAnsi="Helvetica Light"/>
         </w:rPr>
@@ -620,9 +602,8 @@
           <w:ilvl w:val="0"/>
           <w:numId w:val="2"/>
         </w:numPr>
-        <w:spacing w:before="120" w:after="120" w:line="360" w:lineRule="auto"/>
+        <w:spacing w:before="120" w:after="120" w:line="288" w:lineRule="auto"/>
         <w:ind w:left="714" w:hanging="357"/>
-        <w:jc w:val="both"/>
         <w:rPr>
           <w:rFonts w:ascii="Helvetica Light" w:hAnsi="Helvetica Light"/>
         </w:rPr>
@@ -666,65 +647,63 @@
         </w:rPr>
         <w:t xml:space="preserve"> Toolbox, you need a C-compiler alongside </w:t>
       </w:r>
+      <w:r>
+        <w:rPr>
+          <w:rFonts w:ascii="Helvetica Light" w:hAnsi="Helvetica Light"/>
+        </w:rPr>
+        <w:t>MATLAB</w:t>
+      </w:r>
+      <w:r>
+        <w:rPr>
+          <w:rFonts w:ascii="Helvetica Light" w:hAnsi="Helvetica Light"/>
+        </w:rPr>
+        <w:t xml:space="preserve">. We recommend </w:t>
+      </w:r>
+      <w:r>
+        <w:rPr>
+          <w:rFonts w:ascii="Helvetica Light" w:hAnsi="Helvetica Light"/>
+          <w:b/>
+        </w:rPr>
+        <w:t>MinGW</w:t>
+      </w:r>
+      <w:r>
+        <w:rPr>
+          <w:rFonts w:ascii="Helvetica Light" w:hAnsi="Helvetica Light"/>
+        </w:rPr>
+        <w:t xml:space="preserve"> (</w:t>
+      </w:r>
+      <w:r>
+        <w:rPr>
+          <w:rFonts w:ascii="Helvetica Light" w:hAnsi="Helvetica Light"/>
+        </w:rPr>
+        <w:t>W</w:t>
+      </w:r>
+      <w:r>
+        <w:rPr>
+          <w:rFonts w:ascii="Helvetica Light" w:hAnsi="Helvetica Light"/>
+        </w:rPr>
+        <w:t>indows)</w:t>
+      </w:r>
+      <w:r>
+        <w:rPr>
+          <w:rFonts w:ascii="Helvetica Light" w:hAnsi="Helvetica Light"/>
+        </w:rPr>
+        <w:t xml:space="preserve">, </w:t>
+      </w:r>
       <w:proofErr w:type="spellStart"/>
       <w:r>
         <w:rPr>
           <w:rFonts w:ascii="Helvetica Light" w:hAnsi="Helvetica Light"/>
-        </w:rPr>
-        <w:t>Matlab</w:t>
+          <w:b/>
+          <w:bCs/>
+        </w:rPr>
+        <w:t>Xcode</w:t>
       </w:r>
       <w:proofErr w:type="spellEnd"/>
       <w:r>
         <w:rPr>
           <w:rFonts w:ascii="Helvetica Light" w:hAnsi="Helvetica Light"/>
         </w:rPr>
-        <w:t xml:space="preserve">. We recommend </w:t>
-      </w:r>
-      <w:r>
-        <w:rPr>
-          <w:rFonts w:ascii="Helvetica Light" w:hAnsi="Helvetica Light"/>
-          <w:b/>
-        </w:rPr>
-        <w:t>MinGW</w:t>
-      </w:r>
-      <w:r>
-        <w:rPr>
-          <w:rFonts w:ascii="Helvetica Light" w:hAnsi="Helvetica Light"/>
-        </w:rPr>
-        <w:t xml:space="preserve"> (</w:t>
-      </w:r>
-      <w:r>
-        <w:rPr>
-          <w:rFonts w:ascii="Helvetica Light" w:hAnsi="Helvetica Light"/>
-        </w:rPr>
-        <w:t>W</w:t>
-      </w:r>
-      <w:r>
-        <w:rPr>
-          <w:rFonts w:ascii="Helvetica Light" w:hAnsi="Helvetica Light"/>
-        </w:rPr>
-        <w:t>indows)</w:t>
-      </w:r>
-      <w:r>
-        <w:rPr>
-          <w:rFonts w:ascii="Helvetica Light" w:hAnsi="Helvetica Light"/>
-        </w:rPr>
-        <w:t xml:space="preserve">, </w:t>
-      </w:r>
-      <w:proofErr w:type="spellStart"/>
-      <w:r>
-        <w:rPr>
-          <w:rFonts w:ascii="Helvetica Light" w:hAnsi="Helvetica Light"/>
-          <w:b/>
-          <w:bCs/>
-        </w:rPr>
-        <w:t>Xcode</w:t>
-      </w:r>
-      <w:proofErr w:type="spellEnd"/>
-      <w:r>
-        <w:rPr>
-          <w:rFonts w:ascii="Helvetica Light" w:hAnsi="Helvetica Light"/>
-        </w:rPr>
         <w:t xml:space="preserve"> (Mac)</w:t>
       </w:r>
       <w:r>
@@ -770,13 +749,27 @@
         </w:rPr>
         <w:t xml:space="preserve">Detailed instructions can be found at: </w:t>
       </w:r>
-      <w:hyperlink r:id="rId7" w:history="1">
+      <w:hyperlink r:id="rId9" w:history="1">
         <w:r>
           <w:rPr>
             <w:rStyle w:val="Hyperlink"/>
             <w:rFonts w:ascii="Helvetica Light" w:hAnsi="Helvetica Light"/>
           </w:rPr>
-          <w:t>https://ch.mathworks.com/support/requirements/supported-compilers.html</w:t>
+          <w:t>https://ch.mathworks.c</w:t>
+        </w:r>
+        <w:r>
+          <w:rPr>
+            <w:rStyle w:val="Hyperlink"/>
+            <w:rFonts w:ascii="Helvetica Light" w:hAnsi="Helvetica Light"/>
+          </w:rPr>
+          <w:t>o</w:t>
+        </w:r>
+        <w:r>
+          <w:rPr>
+            <w:rStyle w:val="Hyperlink"/>
+            <w:rFonts w:ascii="Helvetica Light" w:hAnsi="Helvetica Light"/>
+          </w:rPr>
+          <w:t>m/support/requirements/supported-compilers.html</w:t>
         </w:r>
       </w:hyperlink>
       <w:r>
@@ -789,9 +782,8 @@
     <w:p>
       <w:pPr>
         <w:pStyle w:val="ListParagraph"/>
-        <w:spacing w:before="120" w:after="120" w:line="360" w:lineRule="auto"/>
+        <w:spacing w:before="120" w:after="120" w:line="288" w:lineRule="auto"/>
         <w:ind w:left="714"/>
-        <w:jc w:val="both"/>
         <w:rPr>
           <w:rFonts w:ascii="Helvetica Light" w:hAnsi="Helvetica Light"/>
         </w:rPr>
@@ -804,9 +796,8 @@
           <w:ilvl w:val="0"/>
           <w:numId w:val="2"/>
         </w:numPr>
-        <w:spacing w:before="120" w:after="120" w:line="360" w:lineRule="auto"/>
+        <w:spacing w:before="120" w:after="120" w:line="288" w:lineRule="auto"/>
         <w:ind w:left="714" w:hanging="357"/>
-        <w:jc w:val="both"/>
         <w:rPr>
           <w:rFonts w:ascii="Helvetica Light" w:hAnsi="Helvetica Light"/>
         </w:rPr>
@@ -945,27 +936,29 @@
         <w:rPr>
           <w:rFonts w:ascii="Helvetica Light" w:hAnsi="Helvetica Light"/>
         </w:rPr>
-        <w:t xml:space="preserve"> at:</w:t>
-      </w:r>
-      <w:r>
-        <w:rPr>
-          <w:rFonts w:ascii="Helvetica Light" w:hAnsi="Helvetica Light"/>
-        </w:rPr>
-        <w:tab/>
-      </w:r>
-      <w:r>
-        <w:rPr>
-          <w:rFonts w:ascii="Helvetica Light" w:hAnsi="Helvetica Light"/>
-        </w:rPr>
-        <w:t xml:space="preserve"> </w:t>
-      </w:r>
-      <w:hyperlink r:id="rId8" w:anchor="download" w:history="1">
+        <w:t xml:space="preserve"> at: </w:t>
+      </w:r>
+      <w:hyperlink r:id="rId10" w:anchor="download" w:history="1">
         <w:r>
           <w:rPr>
             <w:rStyle w:val="Hyperlink"/>
             <w:rFonts w:ascii="Helvetica Light" w:hAnsi="Helvetica Light"/>
           </w:rPr>
-          <w:t>https://translationalneuromodeling.github.io/tapas/#download</w:t>
+          <w:t>https://translation</w:t>
+        </w:r>
+        <w:r>
+          <w:rPr>
+            <w:rStyle w:val="Hyperlink"/>
+            <w:rFonts w:ascii="Helvetica Light" w:hAnsi="Helvetica Light"/>
+          </w:rPr>
+          <w:t>a</w:t>
+        </w:r>
+        <w:r>
+          <w:rPr>
+            <w:rStyle w:val="Hyperlink"/>
+            <w:rFonts w:ascii="Helvetica Light" w:hAnsi="Helvetica Light"/>
+          </w:rPr>
+          <w:t>lneuromodeling.github.io/tapas/#download</w:t>
         </w:r>
       </w:hyperlink>
       <w:r>
@@ -978,8 +971,7 @@
     <w:p>
       <w:pPr>
         <w:pStyle w:val="ListParagraph"/>
-        <w:spacing w:before="120" w:after="120" w:line="360" w:lineRule="auto"/>
-        <w:jc w:val="both"/>
+        <w:spacing w:before="120" w:after="120" w:line="288" w:lineRule="auto"/>
         <w:rPr>
           <w:rFonts w:ascii="Helvetica Light" w:hAnsi="Helvetica Light"/>
         </w:rPr>
@@ -992,8 +984,7 @@
           <w:ilvl w:val="0"/>
           <w:numId w:val="2"/>
         </w:numPr>
-        <w:spacing w:before="120" w:after="120" w:line="360" w:lineRule="auto"/>
-        <w:jc w:val="both"/>
+        <w:spacing w:before="120" w:after="120" w:line="288" w:lineRule="auto"/>
         <w:rPr>
           <w:rFonts w:ascii="Helvetica Light" w:hAnsi="Helvetica Light"/>
         </w:rPr>
@@ -1026,7 +1017,7 @@
         <w:rPr>
           <w:rFonts w:ascii="Helvetica Light" w:hAnsi="Helvetica Light"/>
         </w:rPr>
-        <w:t>1</w:t>
+        <w:t>2</w:t>
       </w:r>
       <w:r>
         <w:rPr>
@@ -1058,8 +1049,7 @@
     <w:p>
       <w:pPr>
         <w:pStyle w:val="ListParagraph"/>
-        <w:spacing w:before="120" w:after="120" w:line="360" w:lineRule="auto"/>
-        <w:jc w:val="both"/>
+        <w:spacing w:before="120" w:after="120" w:line="288" w:lineRule="auto"/>
         <w:rPr>
           <w:rFonts w:ascii="Helvetica Light" w:hAnsi="Helvetica Light"/>
           <w:b/>
@@ -1076,9 +1066,8 @@
     <w:p>
       <w:pPr>
         <w:pStyle w:val="ListParagraph"/>
-        <w:spacing w:before="120" w:after="120" w:line="360" w:lineRule="auto"/>
+        <w:spacing w:before="120" w:after="120" w:line="288" w:lineRule="auto"/>
         <w:ind w:left="714"/>
-        <w:jc w:val="both"/>
         <w:rPr>
           <w:rFonts w:ascii="Helvetica Light" w:hAnsi="Helvetica Light"/>
         </w:rPr>
@@ -1092,7 +1081,6 @@
           <w:numId w:val="2"/>
         </w:numPr>
         <w:spacing w:line="360" w:lineRule="auto"/>
-        <w:jc w:val="both"/>
         <w:rPr>
           <w:rFonts w:ascii="Helvetica Neue Light" w:hAnsi="Helvetica Neue Light"/>
           <w:lang w:val="en-US"/>
@@ -1107,7 +1095,6 @@
         </w:rPr>
         <w:t xml:space="preserve">Open </w:t>
       </w:r>
-      <w:proofErr w:type="spellStart"/>
       <w:r>
         <w:rPr>
           <w:rFonts w:ascii="Helvetica Neue Light" w:hAnsi="Helvetica Neue Light"/>
@@ -1115,9 +1102,8 @@
           <w:bCs/>
           <w:lang w:val="en-US"/>
         </w:rPr>
-        <w:t>Matlab</w:t>
-      </w:r>
-      <w:proofErr w:type="spellEnd"/>
+        <w:t>MATLAB</w:t>
+      </w:r>
       <w:r>
         <w:rPr>
           <w:rFonts w:ascii="Helvetica Neue Light" w:hAnsi="Helvetica Neue Light"/>
@@ -1129,9 +1115,7 @@
     <w:p>
       <w:pPr>
         <w:pStyle w:val="ListParagraph"/>
-        <w:spacing w:before="120" w:after="120" w:line="360" w:lineRule="auto"/>
-        <w:ind w:left="0"/>
-        <w:jc w:val="both"/>
+        <w:spacing w:before="120" w:after="120" w:line="288" w:lineRule="auto"/>
         <w:rPr>
           <w:rFonts w:ascii="Helvetica Light" w:hAnsi="Helvetica Light"/>
         </w:rPr>
@@ -1158,7 +1142,7 @@
                     <pic:cNvPicPr/>
                   </pic:nvPicPr>
                   <pic:blipFill>
-                    <a:blip r:embed="rId9" cstate="print">
+                    <a:blip r:embed="rId11" cstate="print">
                       <a:extLst>
                         <a:ext uri="{28A0092B-C50C-407E-A947-70E740481C1C}">
                           <a14:useLocalDpi xmlns:a14="http://schemas.microsoft.com/office/drawing/2010/main" val="0"/>
@@ -1188,9 +1172,7 @@
     <w:p>
       <w:pPr>
         <w:pStyle w:val="ListParagraph"/>
-        <w:spacing w:before="120" w:after="120" w:line="360" w:lineRule="auto"/>
-        <w:ind w:left="0"/>
-        <w:jc w:val="both"/>
+        <w:spacing w:before="120" w:after="120" w:line="288" w:lineRule="auto"/>
         <w:rPr>
           <w:rFonts w:ascii="Helvetica Light" w:hAnsi="Helvetica Light"/>
         </w:rPr>
@@ -1238,7 +1220,7 @@
           <w:szCs w:val="20"/>
           <w:lang w:val="en-US"/>
         </w:rPr>
-        <w:t xml:space="preserve">the </w:t>
+        <w:t>MATLAB</w:t>
       </w:r>
       <w:r>
         <w:rPr>
@@ -1247,7 +1229,7 @@
           <w:szCs w:val="20"/>
           <w:lang w:val="en-US"/>
         </w:rPr>
-        <w:t>MATLAB</w:t>
+        <w:t xml:space="preserve"> interface</w:t>
       </w:r>
       <w:r>
         <w:rPr>
@@ -1256,22 +1238,12 @@
           <w:szCs w:val="20"/>
           <w:lang w:val="en-US"/>
         </w:rPr>
-        <w:t xml:space="preserve"> interface</w:t>
-      </w:r>
-      <w:r>
-        <w:rPr>
-          <w:rFonts w:ascii="Helvetica Neue Light" w:hAnsi="Helvetica Neue Light" w:cstheme="minorHAnsi"/>
-          <w:sz w:val="20"/>
-          <w:szCs w:val="20"/>
-          <w:lang w:val="en-US"/>
-        </w:rPr>
         <w:t>.</w:t>
       </w:r>
     </w:p>
     <w:p>
       <w:pPr>
-        <w:spacing w:before="120" w:after="120" w:line="360" w:lineRule="auto"/>
-        <w:jc w:val="both"/>
+        <w:spacing w:before="120" w:after="120" w:line="288" w:lineRule="auto"/>
         <w:rPr>
           <w:rFonts w:ascii="Helvetica Light" w:hAnsi="Helvetica Light"/>
         </w:rPr>
@@ -1284,8 +1256,7 @@
           <w:ilvl w:val="0"/>
           <w:numId w:val="2"/>
         </w:numPr>
-        <w:spacing w:before="120" w:after="120" w:line="360" w:lineRule="auto"/>
-        <w:jc w:val="both"/>
+        <w:spacing w:before="120" w:after="120" w:line="288" w:lineRule="auto"/>
         <w:rPr>
           <w:rFonts w:ascii="Helvetica Light" w:hAnsi="Helvetica Light"/>
         </w:rPr>
@@ -1301,153 +1272,114 @@
         <w:rPr>
           <w:rFonts w:ascii="Helvetica Light" w:hAnsi="Helvetica Light"/>
         </w:rPr>
-        <w:t xml:space="preserve"> Unzip the zip-file and add the “tapas</w:t>
-      </w:r>
-      <w:r>
-        <w:rPr>
-          <w:rFonts w:ascii="Helvetica Light" w:hAnsi="Helvetica Light"/>
-        </w:rPr>
-        <w:t>-master</w:t>
-      </w:r>
-      <w:r>
-        <w:rPr>
-          <w:rFonts w:ascii="Helvetica Light" w:hAnsi="Helvetica Light"/>
-        </w:rPr>
-        <w:t>/</w:t>
+        <w:t xml:space="preserve"> Unzip the zip-file and add the “tapas/</w:t>
+      </w:r>
+      <w:r>
+        <w:rPr>
+          <w:rFonts w:ascii="Helvetica Light" w:hAnsi="Helvetica Light"/>
+        </w:rPr>
+        <w:t>rDCM</w:t>
+      </w:r>
+      <w:r>
+        <w:rPr>
+          <w:rFonts w:ascii="Helvetica Light" w:hAnsi="Helvetica Light"/>
+        </w:rPr>
+        <w:t xml:space="preserve">” folder to your </w:t>
+      </w:r>
+      <w:r>
+        <w:rPr>
+          <w:rFonts w:ascii="Helvetica Light" w:hAnsi="Helvetica Light"/>
+        </w:rPr>
+        <w:t>MATLAB</w:t>
+      </w:r>
+      <w:r>
+        <w:rPr>
+          <w:rFonts w:ascii="Helvetica Light" w:hAnsi="Helvetica Light"/>
+        </w:rPr>
+        <w:t xml:space="preserve"> path</w:t>
+      </w:r>
+      <w:r>
+        <w:rPr>
+          <w:rFonts w:ascii="Helvetica Light" w:hAnsi="Helvetica Light"/>
+        </w:rPr>
+        <w:t xml:space="preserve"> by</w:t>
+      </w:r>
+      <w:r>
+        <w:rPr>
+          <w:rFonts w:ascii="Helvetica Light" w:hAnsi="Helvetica Light"/>
+        </w:rPr>
+        <w:t>,</w:t>
+      </w:r>
+      <w:r>
+        <w:rPr>
+          <w:rFonts w:ascii="Helvetica Light" w:hAnsi="Helvetica Light"/>
+        </w:rPr>
+        <w:t xml:space="preserve"> in </w:t>
       </w:r>
       <w:proofErr w:type="spellStart"/>
       <w:r>
         <w:rPr>
           <w:rFonts w:ascii="Helvetica Light" w:hAnsi="Helvetica Light"/>
         </w:rPr>
-        <w:t>rDCM</w:t>
+        <w:t>MATLAB</w:t>
       </w:r>
       <w:proofErr w:type="spellEnd"/>
       <w:r>
         <w:rPr>
           <w:rFonts w:ascii="Helvetica Light" w:hAnsi="Helvetica Light"/>
         </w:rPr>
-        <w:t xml:space="preserve">” folder to your </w:t>
+        <w:t>,</w:t>
+      </w:r>
+      <w:r>
+        <w:rPr>
+          <w:rFonts w:ascii="Helvetica Light" w:hAnsi="Helvetica Light"/>
+        </w:rPr>
+        <w:t xml:space="preserve"> navigat</w:t>
+      </w:r>
+      <w:r>
+        <w:rPr>
+          <w:rFonts w:ascii="Helvetica Light" w:hAnsi="Helvetica Light"/>
+        </w:rPr>
+        <w:t>ing</w:t>
+      </w:r>
+      <w:r>
+        <w:rPr>
+          <w:rFonts w:ascii="Helvetica Light" w:hAnsi="Helvetica Light"/>
+        </w:rPr>
+        <w:t xml:space="preserve"> to the folder/directory you prepared (e.g.</w:t>
+      </w:r>
+      <w:r>
+        <w:rPr>
+          <w:rFonts w:ascii="Helvetica Light" w:hAnsi="Helvetica Light"/>
+        </w:rPr>
+        <w:t>,</w:t>
+      </w:r>
+      <w:r>
+        <w:rPr>
+          <w:rFonts w:ascii="Helvetica Light" w:hAnsi="Helvetica Light"/>
+        </w:rPr>
+        <w:t xml:space="preserve"> “</w:t>
       </w:r>
       <w:proofErr w:type="spellStart"/>
       <w:r>
         <w:rPr>
           <w:rFonts w:ascii="Helvetica Light" w:hAnsi="Helvetica Light"/>
         </w:rPr>
-        <w:t>Matlab</w:t>
+        <w:t>rDCMTutorial</w:t>
       </w:r>
       <w:proofErr w:type="spellEnd"/>
       <w:r>
         <w:rPr>
           <w:rFonts w:ascii="Helvetica Light" w:hAnsi="Helvetica Light"/>
         </w:rPr>
-        <w:t xml:space="preserve"> path</w:t>
-      </w:r>
-      <w:r>
-        <w:rPr>
-          <w:rFonts w:ascii="Helvetica Light" w:hAnsi="Helvetica Light"/>
-        </w:rPr>
-        <w:t xml:space="preserve"> by</w:t>
-      </w:r>
-      <w:r>
-        <w:rPr>
-          <w:rFonts w:ascii="Helvetica Light" w:hAnsi="Helvetica Light"/>
-        </w:rPr>
-        <w:t>,</w:t>
-      </w:r>
-      <w:r>
-        <w:rPr>
-          <w:rFonts w:ascii="Helvetica Light" w:hAnsi="Helvetica Light"/>
-        </w:rPr>
-        <w:t xml:space="preserve"> in </w:t>
-      </w:r>
-      <w:proofErr w:type="spellStart"/>
-      <w:r>
-        <w:rPr>
-          <w:rFonts w:ascii="Helvetica Light" w:hAnsi="Helvetica Light"/>
-        </w:rPr>
-        <w:t>Matlab</w:t>
-      </w:r>
-      <w:proofErr w:type="spellEnd"/>
-      <w:r>
-        <w:rPr>
-          <w:rFonts w:ascii="Helvetica Light" w:hAnsi="Helvetica Light"/>
-        </w:rPr>
-        <w:t>,</w:t>
-      </w:r>
-      <w:r>
-        <w:rPr>
-          <w:rFonts w:ascii="Helvetica Light" w:hAnsi="Helvetica Light"/>
-        </w:rPr>
-        <w:t xml:space="preserve"> navigat</w:t>
-      </w:r>
-      <w:r>
-        <w:rPr>
-          <w:rFonts w:ascii="Helvetica Light" w:hAnsi="Helvetica Light"/>
-        </w:rPr>
-        <w:t>ing</w:t>
-      </w:r>
-      <w:r>
-        <w:rPr>
-          <w:rFonts w:ascii="Helvetica Light" w:hAnsi="Helvetica Light"/>
-        </w:rPr>
-        <w:t xml:space="preserve"> to the folder/directory you prepared (</w:t>
-      </w:r>
-      <w:r>
-        <w:rPr>
-          <w:rFonts w:ascii="Helvetica Light" w:hAnsi="Helvetica Light"/>
-          <w:i/>
-          <w:iCs/>
-        </w:rPr>
-        <w:t>e.g.</w:t>
-      </w:r>
-      <w:r>
-        <w:rPr>
-          <w:rFonts w:ascii="Helvetica Light" w:hAnsi="Helvetica Light"/>
-          <w:i/>
-          <w:iCs/>
-        </w:rPr>
-        <w:t>,</w:t>
-      </w:r>
-      <w:r>
-        <w:rPr>
-          <w:rFonts w:ascii="Helvetica Light" w:hAnsi="Helvetica Light"/>
-        </w:rPr>
-        <w:t xml:space="preserve"> “</w:t>
-      </w:r>
-      <w:proofErr w:type="spellStart"/>
-      <w:r>
-        <w:rPr>
-          <w:rFonts w:ascii="Helvetica Light" w:hAnsi="Helvetica Light"/>
-        </w:rPr>
-        <w:t>rDCMTutorial</w:t>
-      </w:r>
-      <w:proofErr w:type="spellEnd"/>
-      <w:r>
-        <w:rPr>
-          <w:rFonts w:ascii="Helvetica Light" w:hAnsi="Helvetica Light"/>
-        </w:rPr>
-        <w:t xml:space="preserve">”). Then right-click on the directory and </w:t>
-      </w:r>
-      <w:r>
-        <w:rPr>
-          <w:rFonts w:ascii="Helvetica Light" w:hAnsi="Helvetica Light"/>
-        </w:rPr>
-        <w:t xml:space="preserve">on </w:t>
-      </w:r>
-      <w:r>
-        <w:rPr>
-          <w:rFonts w:ascii="Helvetica Light" w:hAnsi="Helvetica Light"/>
-        </w:rPr>
-        <w:t>“Add to Path”, “Selected Folders and Subfolders”.</w:t>
+        <w:t>”). Then right-click on the directory and “Add to Path”, “Selected Folders and Subfolders”.</w:t>
       </w:r>
     </w:p>
     <w:p>
       <w:pPr>
-        <w:spacing w:before="120" w:after="120" w:line="360" w:lineRule="auto"/>
-        <w:ind w:firstLine="349"/>
+        <w:spacing w:before="120" w:after="120" w:line="288" w:lineRule="auto"/>
+        <w:ind w:left="360" w:firstLine="349"/>
         <w:contextualSpacing/>
-        <w:jc w:val="both"/>
         <w:rPr>
           <w:rFonts w:ascii="Helvetica Light" w:hAnsi="Helvetica Light"/>
         </w:rPr>
@@ -1472,7 +1404,7 @@
                     <pic:cNvPicPr/>
                   </pic:nvPicPr>
                   <pic:blipFill>
-                    <a:blip r:embed="rId10">
+                    <a:blip r:embed="rId12">
                       <a:extLst>
                         <a:ext uri="{BEBA8EAE-BF5A-486C-A8C5-ECC9F3942E4B}">
                           <a14:imgProps xmlns:a14="http://schemas.microsoft.com/office/drawing/2010/main">
@@ -1508,9 +1440,7 @@
     <w:p>
       <w:pPr>
         <w:pStyle w:val="ListParagraph"/>
-        <w:spacing w:before="120" w:after="120" w:line="360" w:lineRule="auto"/>
-        <w:ind w:left="360"/>
-        <w:jc w:val="both"/>
+        <w:spacing w:before="120" w:after="120" w:line="288" w:lineRule="auto"/>
         <w:rPr>
           <w:rFonts w:ascii="Helvetica Light" w:hAnsi="Helvetica Light"/>
         </w:rPr>
@@ -1546,9 +1476,8 @@
     <w:p>
       <w:pPr>
         <w:pStyle w:val="ListParagraph"/>
-        <w:spacing w:before="120" w:after="120" w:line="360" w:lineRule="auto"/>
+        <w:spacing w:before="120" w:after="120" w:line="288" w:lineRule="auto"/>
         <w:ind w:left="714"/>
-        <w:jc w:val="both"/>
         <w:rPr>
           <w:rFonts w:ascii="Helvetica Light" w:hAnsi="Helvetica Light"/>
         </w:rPr>
@@ -1561,24 +1490,61 @@
           <w:ilvl w:val="0"/>
           <w:numId w:val="2"/>
         </w:numPr>
-        <w:spacing w:before="120" w:after="120" w:line="360" w:lineRule="auto"/>
+        <w:spacing w:before="120" w:after="120" w:line="288" w:lineRule="auto"/>
         <w:ind w:left="714" w:hanging="357"/>
-        <w:jc w:val="both"/>
-        <w:rPr>
-          <w:rFonts w:ascii="Helvetica Light" w:hAnsi="Helvetica Light"/>
-        </w:rPr>
-      </w:pPr>
-      <w:r>
-        <w:rPr>
-          <w:rFonts w:ascii="Helvetica Neue Light" w:hAnsi="Helvetica Neue Light"/>
-          <w:lang w:val="en-US"/>
-        </w:rPr>
-        <w:t xml:space="preserve">Well done! You’re all set up for the Practical </w:t>
-      </w:r>
-      <w:r>
-        <w:rPr>
-          <w:rFonts w:ascii="Helvetica Neue Light" w:hAnsi="Helvetica Neue Light"/>
-          <w:lang w:val="en-US"/>
+        <w:rPr>
+          <w:rFonts w:ascii="Helvetica Light" w:hAnsi="Helvetica Light"/>
+        </w:rPr>
+      </w:pPr>
+      <w:r>
+        <w:rPr>
+          <w:rFonts w:ascii="Helvetica Neue Light" w:hAnsi="Helvetica Neue Light"/>
+          <w:lang w:val="en-US"/>
+        </w:rPr>
+        <w:t xml:space="preserve">Well done! You’re all set up for the Practical session. If </w:t>
+      </w:r>
+      <w:r>
+        <w:rPr>
+          <w:rFonts w:ascii="Helvetica Neue Light" w:hAnsi="Helvetica Neue Light"/>
+          <w:lang w:val="en-US"/>
+        </w:rPr>
+        <w:t xml:space="preserve">you are keen, you could already have a look at the manual of the toolbox and run the short beginner’s tutorial </w:t>
+      </w:r>
+      <w:r>
+        <w:rPr>
+          <w:rFonts w:ascii="Helvetica Neue Light" w:hAnsi="Helvetica Neue Light"/>
+          <w:lang w:val="en-US"/>
+        </w:rPr>
+        <w:t>(</w:t>
+      </w:r>
+      <w:proofErr w:type="spellStart"/>
+      <w:r>
+        <w:rPr>
+          <w:rFonts w:ascii="Helvetica Neue Light" w:hAnsi="Helvetica Neue Light"/>
+          <w:b/>
+          <w:bCs/>
+          <w:lang w:val="en-US"/>
+        </w:rPr>
+        <w:t>tapas_rdcm_tutorial.m</w:t>
+      </w:r>
+      <w:proofErr w:type="spellEnd"/>
+      <w:r>
+        <w:rPr>
+          <w:rFonts w:ascii="Helvetica Neue Light" w:hAnsi="Helvetica Neue Light"/>
+          <w:lang w:val="en-US"/>
+        </w:rPr>
+        <w:t xml:space="preserve">) </w:t>
+      </w:r>
+      <w:r>
+        <w:rPr>
+          <w:rFonts w:ascii="Helvetica Neue Light" w:hAnsi="Helvetica Neue Light"/>
+          <w:lang w:val="en-US"/>
+        </w:rPr>
+        <w:t xml:space="preserve">before the Practical </w:t>
+      </w:r>
+      <w:r>
+        <w:rPr>
+          <w:rFonts w:ascii="Helvetica Light" w:hAnsi="Helvetica Light"/>
         </w:rPr>
         <w:t xml:space="preserve">Tutorial </w:t>
       </w:r>
@@ -1587,58 +1553,6 @@
           <w:rFonts w:ascii="Helvetica Neue Light" w:hAnsi="Helvetica Neue Light"/>
           <w:lang w:val="en-US"/>
         </w:rPr>
-        <w:t xml:space="preserve">session. If </w:t>
-      </w:r>
-      <w:r>
-        <w:rPr>
-          <w:rFonts w:ascii="Helvetica Neue Light" w:hAnsi="Helvetica Neue Light"/>
-          <w:lang w:val="en-US"/>
-        </w:rPr>
-        <w:t xml:space="preserve">you are keen, you could already have a look at the manual of the toolbox and run the short beginner’s tutorial </w:t>
-      </w:r>
-      <w:r>
-        <w:rPr>
-          <w:rFonts w:ascii="Helvetica Neue Light" w:hAnsi="Helvetica Neue Light"/>
-          <w:lang w:val="en-US"/>
-        </w:rPr>
-        <w:t>(</w:t>
-      </w:r>
-      <w:proofErr w:type="spellStart"/>
-      <w:r>
-        <w:rPr>
-          <w:rFonts w:ascii="Helvetica Neue Light" w:hAnsi="Helvetica Neue Light"/>
-          <w:b/>
-          <w:bCs/>
-          <w:lang w:val="en-US"/>
-        </w:rPr>
-        <w:t>tapas_rdcm_tutorial.m</w:t>
-      </w:r>
-      <w:proofErr w:type="spellEnd"/>
-      <w:r>
-        <w:rPr>
-          <w:rFonts w:ascii="Helvetica Neue Light" w:hAnsi="Helvetica Neue Light"/>
-          <w:lang w:val="en-US"/>
-        </w:rPr>
-        <w:t xml:space="preserve">) </w:t>
-      </w:r>
-      <w:r>
-        <w:rPr>
-          <w:rFonts w:ascii="Helvetica Neue Light" w:hAnsi="Helvetica Neue Light"/>
-          <w:lang w:val="en-US"/>
-        </w:rPr>
-        <w:t xml:space="preserve">before the Practical </w:t>
-      </w:r>
-      <w:r>
-        <w:rPr>
-          <w:rFonts w:ascii="Helvetica Light" w:hAnsi="Helvetica Light"/>
-        </w:rPr>
-        <w:t xml:space="preserve">Tutorial </w:t>
-      </w:r>
-      <w:r>
-        <w:rPr>
-          <w:rFonts w:ascii="Helvetica Neue Light" w:hAnsi="Helvetica Neue Light"/>
-          <w:lang w:val="en-US"/>
-        </w:rPr>
         <w:t>session</w:t>
       </w:r>
       <w:r>
@@ -1646,39 +1560,12 @@
           <w:rFonts w:ascii="Helvetica Light" w:hAnsi="Helvetica Light"/>
         </w:rPr>
         <w:t>.</w:t>
-      </w:r>
-      <w:r>
-        <w:rPr>
-          <w:rFonts w:ascii="Helvetica Light" w:hAnsi="Helvetica Light"/>
-        </w:rPr>
-        <w:t xml:space="preserve"> </w:t>
-      </w:r>
-      <w:r>
-        <w:rPr>
-          <w:rFonts w:ascii="Helvetica Light" w:hAnsi="Helvetica Light"/>
-        </w:rPr>
-        <w:lastRenderedPageBreak/>
-        <w:t xml:space="preserve">To run this tutorial, simply type </w:t>
-      </w:r>
-      <w:proofErr w:type="spellStart"/>
-      <w:r>
-        <w:rPr>
-          <w:rFonts w:ascii="Courier" w:hAnsi="Courier"/>
-        </w:rPr>
-        <w:t>tapas_rdcm_tutorial</w:t>
-      </w:r>
-      <w:proofErr w:type="spellEnd"/>
-      <w:r>
-        <w:rPr>
-          <w:rFonts w:ascii="Helvetica Light" w:hAnsi="Helvetica Light"/>
-        </w:rPr>
-        <w:t xml:space="preserve"> in the Command window (see Fig. 1).</w:t>
       </w:r>
     </w:p>
     <w:p>
       <w:pPr>
-        <w:spacing w:before="120" w:after="120" w:line="360" w:lineRule="auto"/>
-        <w:jc w:val="both"/>
+        <w:pStyle w:val="ListParagraph"/>
+        <w:spacing w:before="120" w:after="120" w:line="288" w:lineRule="auto"/>
         <w:rPr>
           <w:rFonts w:ascii="Helvetica Light" w:hAnsi="Helvetica Light"/>
         </w:rPr>
@@ -1686,7 +1573,7 @@
     </w:p>
     <w:p>
       <w:pPr>
-        <w:spacing w:before="120" w:after="120" w:line="360" w:lineRule="auto"/>
+        <w:spacing w:line="360" w:lineRule="auto"/>
         <w:jc w:val="both"/>
         <w:rPr>
           <w:rFonts w:ascii="Helvetica Light" w:hAnsi="Helvetica Light"/>
@@ -1694,9 +1581,37 @@
       </w:pPr>
       <w:r>
         <w:rPr>
-          <w:rFonts w:ascii="Helvetica Neue Light" w:hAnsi="Helvetica Neue Light"/>
-        </w:rPr>
-        <w:t>Well done! You’re all set up for the Practical Tutorial session.</w:t>
+          <w:rFonts w:ascii="Helvetica Light" w:hAnsi="Helvetica Light"/>
+        </w:rPr>
+        <w:lastRenderedPageBreak/>
+        <w:t xml:space="preserve">If you have trouble getting to this point before the Practical Tutorial Session, please contact </w:t>
+      </w:r>
+      <w:r>
+        <w:rPr>
+          <w:rFonts w:ascii="Helvetica Light" w:hAnsi="Helvetica Light"/>
+        </w:rPr>
+        <w:t>Stefan Frässle</w:t>
+      </w:r>
+      <w:r>
+        <w:rPr>
+          <w:rFonts w:ascii="Helvetica Light" w:hAnsi="Helvetica Light"/>
+        </w:rPr>
+        <w:t xml:space="preserve"> (</w:t>
+      </w:r>
+      <w:hyperlink r:id="rId13" w:history="1">
+        <w:r>
+          <w:rPr>
+            <w:rStyle w:val="Hyperlink"/>
+            <w:rFonts w:ascii="Helvetica Light" w:hAnsi="Helvetica Light"/>
+          </w:rPr>
+          <w:t>stefanf@biomed.ee.ethz.ch</w:t>
+        </w:r>
+      </w:hyperlink>
+      <w:r>
+        <w:rPr>
+          <w:rFonts w:ascii="Helvetica Light" w:hAnsi="Helvetica Light"/>
+        </w:rPr>
+        <w:t>).</w:t>
       </w:r>
     </w:p>
     <w:p>
@@ -1707,119 +1622,42 @@
           <w:rFonts w:ascii="Helvetica Light" w:hAnsi="Helvetica Light"/>
         </w:rPr>
       </w:pPr>
-      <w:r>
-        <w:rPr>
-          <w:rFonts w:ascii="Helvetica Light" w:hAnsi="Helvetica Light"/>
-        </w:rPr>
-        <w:t>If you have trouble getting to this point before the Practical Tutorial Session, please</w:t>
-      </w:r>
-      <w:r>
-        <w:rPr>
-          <w:rFonts w:ascii="Helvetica Light" w:hAnsi="Helvetica Light"/>
-        </w:rPr>
-        <w:t xml:space="preserve"> consult the </w:t>
-      </w:r>
-      <w:r>
-        <w:rPr>
-          <w:rFonts w:ascii="Helvetica Light" w:hAnsi="Helvetica Light"/>
-          <w:b/>
-        </w:rPr>
-        <w:t>#tutorial-helpdesk channel on Slack</w:t>
-      </w:r>
-      <w:r>
-        <w:rPr>
-          <w:rFonts w:ascii="Helvetica Light" w:hAnsi="Helvetica Light"/>
-        </w:rPr>
-        <w:t>. You will be given access to the CPC Slack workspace at the beginning of the course. Check if anyone has had the same issue and has managed to solve it and how. If no one else has encountered the same problem, post your question.</w:t>
-      </w:r>
-      <w:r>
-        <w:rPr>
-          <w:rFonts w:ascii="Helvetica Light" w:hAnsi="Helvetica Light"/>
-        </w:rPr>
-        <w:t xml:space="preserve"> </w:t>
-      </w:r>
-      <w:r>
-        <w:rPr>
-          <w:rFonts w:ascii="Helvetica Light" w:hAnsi="Helvetica Light"/>
-          <w:b/>
-        </w:rPr>
-        <w:t xml:space="preserve">Inês </w:t>
-      </w:r>
-      <w:r>
-        <w:rPr>
-          <w:rFonts w:ascii="Helvetica Light" w:hAnsi="Helvetica Light"/>
-        </w:rPr>
-        <w:t>will be monitoring the channel and providing support. In addition, g</w:t>
-      </w:r>
-      <w:r>
-        <w:rPr>
-          <w:rFonts w:ascii="Helvetica Light" w:hAnsi="Helvetica Light"/>
-        </w:rPr>
-        <w:t xml:space="preserve">iven the volume of attendees this year, </w:t>
-      </w:r>
-      <w:r>
-        <w:rPr>
-          <w:rFonts w:ascii="Helvetica Light" w:hAnsi="Helvetica Light"/>
-        </w:rPr>
-        <w:t>we would be really grateful if you could</w:t>
-      </w:r>
-      <w:r>
-        <w:rPr>
-          <w:rFonts w:ascii="Helvetica Light" w:hAnsi="Helvetica Light"/>
-        </w:rPr>
-        <w:t xml:space="preserve"> </w:t>
-      </w:r>
-      <w:r>
-        <w:rPr>
-          <w:rFonts w:ascii="Helvetica Light" w:hAnsi="Helvetica Light"/>
-        </w:rPr>
-        <w:t>assist</w:t>
-      </w:r>
-      <w:r>
-        <w:rPr>
-          <w:rFonts w:ascii="Helvetica Light" w:hAnsi="Helvetica Light"/>
-        </w:rPr>
-        <w:t xml:space="preserve"> us by answering queries on Slack yourself if you </w:t>
-      </w:r>
-      <w:r>
-        <w:rPr>
-          <w:rFonts w:ascii="Helvetica Light" w:hAnsi="Helvetica Light"/>
-        </w:rPr>
-        <w:t xml:space="preserve">come across a </w:t>
-      </w:r>
-      <w:proofErr w:type="gramStart"/>
-      <w:r>
-        <w:rPr>
-          <w:rFonts w:ascii="Helvetica Light" w:hAnsi="Helvetica Light"/>
-        </w:rPr>
-        <w:t>problem</w:t>
-      </w:r>
-      <w:proofErr w:type="gramEnd"/>
-      <w:r>
-        <w:rPr>
-          <w:rFonts w:ascii="Helvetica Light" w:hAnsi="Helvetica Light"/>
-        </w:rPr>
-        <w:t xml:space="preserve"> you know and have solved.</w:t>
-      </w:r>
     </w:p>
     <w:p>
-      <w:pPr>
-        <w:spacing w:line="360" w:lineRule="auto"/>
-        <w:jc w:val="both"/>
-        <w:rPr>
-          <w:rFonts w:ascii="Helvetica Light" w:hAnsi="Helvetica Light"/>
-        </w:rPr>
-      </w:pPr>
-      <w:r>
-        <w:rPr>
-          <w:rFonts w:ascii="Helvetica Light" w:hAnsi="Helvetica Light"/>
-        </w:rPr>
-        <w:t>For those who need more personalized help, Inês will be offering support hours. More information on the exact time will follow.</w:t>
+      <w:r>
+        <w:rPr>
+          <w:rFonts w:ascii="Helvetica Light" w:hAnsi="Helvetica Light"/>
+        </w:rPr>
+        <w:t>We look forward to seeing you all at the CPC</w:t>
+      </w:r>
+      <w:r>
+        <w:rPr>
+          <w:rFonts w:ascii="Helvetica Light" w:hAnsi="Helvetica Light"/>
+        </w:rPr>
+        <w:t>Zurich</w:t>
+      </w:r>
+      <w:r>
+        <w:rPr>
+          <w:rFonts w:ascii="Helvetica Light" w:hAnsi="Helvetica Light"/>
+        </w:rPr>
+        <w:t>202</w:t>
+      </w:r>
+      <w:r>
+        <w:rPr>
+          <w:rFonts w:ascii="Helvetica Light" w:hAnsi="Helvetica Light"/>
+        </w:rPr>
+        <w:t>2</w:t>
+      </w:r>
+      <w:r>
+        <w:rPr>
+          <w:rFonts w:ascii="Helvetica Light" w:hAnsi="Helvetica Light"/>
+        </w:rPr>
+        <w:t>!</w:t>
       </w:r>
     </w:p>
     <w:sectPr>
       <w:pgSz w:w="11900" w:h="16840"/>
-      <w:pgMar w:top="1370" w:right="1440" w:bottom="1440" w:left="1440" w:header="708" w:footer="708" w:gutter="0"/>
+      <w:pgMar w:top="1440" w:right="1440" w:bottom="1440" w:left="1440" w:header="708" w:footer="708" w:gutter="0"/>
       <w:cols w:space="708"/>
       <w:docGrid w:linePitch="360"/>
     </w:sectPr>
@@ -1828,7 +1666,7 @@
 </file>
 
 <file path=word/numbering.xml><?xml version="1.0" encoding="utf-8"?>
-<w:numbering xmlns:wpc="http://schemas.microsoft.com/office/word/2010/wordprocessingCanvas" xmlns:cx="http://schemas.microsoft.com/office/drawing/2014/chartex" xmlns:cx1="http://schemas.microsoft.com/office/drawing/2015/9/8/chartex" xmlns:cx2="http://schemas.microsoft.com/office/drawing/2015/10/21/chartex" xmlns:cx3="http://schemas.microsoft.com/office/drawing/2016/5/9/chartex" xmlns:cx4="http://schemas.microsoft.com/office/drawing/2016/5/10/chartex" xmlns:cx5="http://schemas.microsoft.com/office/drawing/2016/5/11/chartex" xmlns:cx6="http://schemas.microsoft.com/office/drawing/2016/5/12/chartex" xmlns:cx7="http://schemas.microsoft.com/office/drawing/2016/5/13/chartex" xmlns:cx8="http://schemas.microsoft.com/office/drawing/2016/5/14/chartex" xmlns:mc="http://schemas.openxmlformats.org/markup-compatibility/2006" xmlns:aink="http://schemas.microsoft.com/office/drawing/2016/ink" xmlns:am3d="http://schemas.microsoft.com/office/drawing/2017/model3d" xmlns:o="urn:schemas-microsoft-com:office:office" xmlns:r="http://schemas.openxmlformats.org/officeDocument/2006/relationships" xmlns:m="http://schemas.openxmlformats.org/officeDocument/2006/math" xmlns:v="urn:schemas-microsoft-com:vml" xmlns:wp14="http://schemas.microsoft.com/office/word/2010/wordprocessingDrawing" xmlns:wp="http://schemas.openxmlformats.org/drawingml/2006/wordprocessingDrawing" xmlns:w10="urn:schemas-microsoft-com:office:word" xmlns:w="http://schemas.openxmlformats.org/wordprocessingml/2006/main" xmlns:w14="http://schemas.microsoft.com/office/word/2010/wordml" xmlns:w15="http://schemas.microsoft.com/office/word/2012/wordml" xmlns:w16cex="http://schemas.microsoft.com/office/word/2018/wordml/cex" xmlns:w16cid="http://schemas.microsoft.com/office/word/2016/wordml/cid" xmlns:w16="http://schemas.microsoft.com/office/word/2018/wordml" xmlns:w16se="http://schemas.microsoft.com/office/word/2015/wordml/symex" xmlns:wpg="http://schemas.microsoft.com/office/word/2010/wordprocessingGroup" xmlns:wpi="http://schemas.microsoft.com/office/word/2010/wordprocessingInk" xmlns:wne="http://schemas.microsoft.com/office/word/2006/wordml" xmlns:wps="http://schemas.microsoft.com/office/word/2010/wordprocessingShape" mc:Ignorable="w14 w15 w16se w16cid w16 w16cex wp14">
+<w:numbering xmlns:wpc="http://schemas.microsoft.com/office/word/2010/wordprocessingCanvas" xmlns:cx="http://schemas.microsoft.com/office/drawing/2014/chartex" xmlns:cx1="http://schemas.microsoft.com/office/drawing/2015/9/8/chartex" xmlns:cx2="http://schemas.microsoft.com/office/drawing/2015/10/21/chartex" xmlns:cx3="http://schemas.microsoft.com/office/drawing/2016/5/9/chartex" xmlns:cx4="http://schemas.microsoft.com/office/drawing/2016/5/10/chartex" xmlns:cx5="http://schemas.microsoft.com/office/drawing/2016/5/11/chartex" xmlns:cx6="http://schemas.microsoft.com/office/drawing/2016/5/12/chartex" xmlns:cx7="http://schemas.microsoft.com/office/drawing/2016/5/13/chartex" xmlns:cx8="http://schemas.microsoft.com/office/drawing/2016/5/14/chartex" xmlns:mc="http://schemas.openxmlformats.org/markup-compatibility/2006" xmlns:aink="http://schemas.microsoft.com/office/drawing/2016/ink" xmlns:am3d="http://schemas.microsoft.com/office/drawing/2017/model3d" xmlns:o="urn:schemas-microsoft-com:office:office" xmlns:r="http://schemas.openxmlformats.org/officeDocument/2006/relationships" xmlns:m="http://schemas.openxmlformats.org/officeDocument/2006/math" xmlns:v="urn:schemas-microsoft-com:vml" xmlns:wp14="http://schemas.microsoft.com/office/word/2010/wordprocessingDrawing" xmlns:wp="http://schemas.openxmlformats.org/drawingml/2006/wordprocessingDrawing" xmlns:w10="urn:schemas-microsoft-com:office:word" xmlns:w="http://schemas.openxmlformats.org/wordprocessingml/2006/main" xmlns:w14="http://schemas.microsoft.com/office/word/2010/wordml" xmlns:w15="http://schemas.microsoft.com/office/word/2012/wordml" xmlns:w16cid="http://schemas.microsoft.com/office/word/2016/wordml/cid" xmlns:w16se="http://schemas.microsoft.com/office/word/2015/wordml/symex" xmlns:wpg="http://schemas.microsoft.com/office/word/2010/wordprocessingGroup" xmlns:wpi="http://schemas.microsoft.com/office/word/2010/wordprocessingInk" xmlns:wne="http://schemas.microsoft.com/office/word/2006/wordml" xmlns:wps="http://schemas.microsoft.com/office/word/2010/wordprocessingShape" mc:Ignorable="w14 w15 w16se w16cid wp14">
   <w:abstractNum w:abstractNumId="0" w15:restartNumberingAfterBreak="0">
     <w:nsid w:val="00340353"/>
     <w:multiLevelType w:val="hybridMultilevel"/>
@@ -2653,7 +2491,7 @@
 </file>
 
 <file path=word/styles.xml><?xml version="1.0" encoding="utf-8"?>
-<w:styles xmlns:mc="http://schemas.openxmlformats.org/markup-compatibility/2006" xmlns:r="http://schemas.openxmlformats.org/officeDocument/2006/relationships" xmlns:w="http://schemas.openxmlformats.org/wordprocessingml/2006/main" xmlns:w14="http://schemas.microsoft.com/office/word/2010/wordml" xmlns:w15="http://schemas.microsoft.com/office/word/2012/wordml" xmlns:w16cex="http://schemas.microsoft.com/office/word/2018/wordml/cex" xmlns:w16cid="http://schemas.microsoft.com/office/word/2016/wordml/cid" xmlns:w16="http://schemas.microsoft.com/office/word/2018/wordml" xmlns:w16se="http://schemas.microsoft.com/office/word/2015/wordml/symex" mc:Ignorable="w14 w15 w16se w16cid w16 w16cex">
+<w:styles xmlns:mc="http://schemas.openxmlformats.org/markup-compatibility/2006" xmlns:r="http://schemas.openxmlformats.org/officeDocument/2006/relationships" xmlns:w="http://schemas.openxmlformats.org/wordprocessingml/2006/main" xmlns:w14="http://schemas.microsoft.com/office/word/2010/wordml" xmlns:w15="http://schemas.microsoft.com/office/word/2012/wordml" xmlns:w16cid="http://schemas.microsoft.com/office/word/2016/wordml/cid" xmlns:w16se="http://schemas.microsoft.com/office/word/2015/wordml/symex" mc:Ignorable="w14 w15 w16se w16cid">
   <w:docDefaults>
     <w:rPrDefault>
       <w:rPr>
@@ -2665,7 +2503,7 @@
     </w:rPrDefault>
     <w:pPrDefault/>
   </w:docDefaults>
-  <w:latentStyles w:defLockedState="0" w:defUIPriority="99" w:defSemiHidden="0" w:defUnhideWhenUsed="0" w:defQFormat="0" w:count="376">
+  <w:latentStyles w:defLockedState="0" w:defUIPriority="99" w:defSemiHidden="0" w:defUnhideWhenUsed="0" w:defQFormat="0" w:count="375">
     <w:lsdException w:name="Normal" w:uiPriority="0" w:qFormat="1"/>
     <w:lsdException w:name="heading 1" w:uiPriority="9" w:qFormat="1"/>
     <w:lsdException w:name="heading 2" w:semiHidden="1" w:uiPriority="9" w:unhideWhenUsed="1" w:qFormat="1"/>
@@ -3041,7 +2879,6 @@
     <w:lsdException w:name="Smart Hyperlink" w:semiHidden="1" w:unhideWhenUsed="1"/>
     <w:lsdException w:name="Hashtag" w:semiHidden="1" w:unhideWhenUsed="1"/>
     <w:lsdException w:name="Unresolved Mention" w:semiHidden="1" w:unhideWhenUsed="1"/>
-    <w:lsdException w:name="Smart Link" w:semiHidden="1" w:unhideWhenUsed="1"/>
   </w:latentStyles>
   <w:style w:type="paragraph" w:default="1" w:styleId="Normal">
     <w:name w:val="Normal"/>

</xml_diff>